<commit_message>
Fixed a typo in my lab report.
</commit_message>
<xml_diff>
--- a/EE235 Lab 4 Report.docx
+++ b/EE235 Lab 4 Report.docx
@@ -102,18 +102,12 @@
         <w:t xml:space="preserve"> loop to go through the information in data memory and add it, </w:t>
       </w:r>
       <w:r>
-        <w:t xml:space="preserve">that </w:t>
-      </w:r>
-      <w:proofErr w:type="gramStart"/>
-      <w:r>
-        <w:t xml:space="preserve">is, </w:t>
-      </w:r>
-      <w:r>
-        <w:t xml:space="preserve"> an</w:t>
-      </w:r>
-      <w:proofErr w:type="gramEnd"/>
-      <w:r>
-        <w:t xml:space="preserve"> “add” loop.</w:t>
+        <w:t xml:space="preserve">that is, </w:t>
+      </w:r>
+      <w:bookmarkStart w:id="0" w:name="_GoBack"/>
+      <w:bookmarkEnd w:id="0"/>
+      <w:r>
+        <w:t>an “add” loop.</w:t>
       </w:r>
     </w:p>
     <w:p>
@@ -219,13 +213,19 @@
         <w:t xml:space="preserve"> it matches up with the values </w:t>
       </w:r>
       <w:r>
-        <w:t>written that the program writes into data memory. Then, when adding these values together by hand, the result is 00x04BF, the same as what the program has stored in r1:r0</w:t>
+        <w:t>written that the program writes into data memory. Then, when adding these values together by hand, the result is 00x04BF, the same as what the program has stored in r</w:t>
+      </w:r>
+      <w:proofErr w:type="gramStart"/>
+      <w:r>
+        <w:t>1:r</w:t>
+      </w:r>
+      <w:proofErr w:type="gramEnd"/>
+      <w:r>
+        <w:t>0</w:t>
       </w:r>
       <w:r>
         <w:t xml:space="preserve"> after the “add” loop</w:t>
       </w:r>
-      <w:bookmarkStart w:id="0" w:name="_GoBack"/>
-      <w:bookmarkEnd w:id="0"/>
       <w:r>
         <w:t>.</w:t>
       </w:r>
@@ -1458,7 +1458,7 @@
 </file>
 
 <file path=customXml/itemProps1.xml><?xml version="1.0" encoding="utf-8"?>
-<ds:datastoreItem xmlns:ds="http://schemas.openxmlformats.org/officeDocument/2006/customXml" ds:itemID="{25201527-CB04-4289-A0BE-5FA3E1262F66}">
+<ds:datastoreItem xmlns:ds="http://schemas.openxmlformats.org/officeDocument/2006/customXml" ds:itemID="{B6C831F6-B346-472A-9982-0AA1F3F6ECF0}">
   <ds:schemaRefs>
     <ds:schemaRef ds:uri="http://schemas.openxmlformats.org/officeDocument/2006/bibliography"/>
   </ds:schemaRefs>

</xml_diff>